<commit_message>
Custom variables now able to change in docx files
</commit_message>
<xml_diff>
--- a/release/docfile.docx
+++ b/release/docfile.docx
@@ -4,560 +4,22 @@
   <w:body>
     <w:p>
       <w:pPr>
-        <w:jc w:val="center"/>
         <w:rPr>
-          <w:rFonts w:ascii="Adobe Caslon Pro Bold" w:hAnsi="Adobe Caslon Pro Bold"/>
           <w:b/>
-          <w:sz w:val="72"/>
-          <w:szCs w:val="72"/>
+          <w:sz w:val="96"/>
+          <w:szCs w:val="96"/>
+          <w:lang w:val="en-AU"/>
         </w:rPr>
       </w:pPr>
       <w:r>
         <w:rPr>
-          <w:rFonts w:ascii="Adobe Caslon Pro Bold" w:hAnsi="Adobe Caslon Pro Bold"/>
           <w:b/>
-          <w:sz w:val="72"/>
-          <w:szCs w:val="72"/>
-        </w:rPr>
-        <w:t>MORWELL CAMPUS</w:t>
-      </w:r>
-    </w:p>
-    <w:p>
-      <w:pPr>
-        <w:jc w:val="center"/>
-        <w:rPr>
-          <w:rFonts w:ascii="Adobe Caslon Pro Bold" w:hAnsi="Adobe Caslon Pro Bold"/>
-          <w:b/>
-          <w:i/>
-          <w:sz w:val="56"/>
-          <w:szCs w:val="56"/>
-        </w:rPr>
-      </w:pPr>
-      <w:r>
-        <w:rPr>
-          <w:rFonts w:ascii="Adobe Caslon Pro Bold" w:hAnsi="Adobe Caslon Pro Bold"/>
-          <w:b/>
-          <w:i/>
-          <w:sz w:val="56"/>
-          <w:szCs w:val="56"/>
-        </w:rPr>
-        <w:t>YEAR 7</w:t>
-      </w:r>
-    </w:p>
-    <w:p>
-      <w:pPr>
-        <w:rPr>
-          <w:rFonts w:ascii="Calibri" w:hAnsi="Calibri"/>
-          <w:b/>
-          <w:bCs/>
-          <w:color w:val="B2A1C7"/>
+          <w:sz w:val="96"/>
+          <w:szCs w:val="96"/>
           <w:lang w:val="en-AU"/>
         </w:rPr>
-      </w:pPr>
-      <w:r>
-        <w:rPr>
-          <w:rFonts w:ascii="Calibri" w:hAnsi="Calibri"/>
-          <w:b/>
-          <w:bCs/>
-          <w:color w:val="B2A1C7"/>
-          <w:lang w:val="en-AU"/>
-        </w:rPr>
-        <w:t xml:space="preserve">The aim of the Year 7 program is to ensure a smooth transition from Primary School into Secondary School.  To assist this transition, Morwell Campus operates the majority of its Year 7 program from the Learning Centre.  All students meet at the centre in the morning for a combined form group where daily information is disseminated. </w:t>
+        <w:t>%PROJECT_TITLE%</w:t>
       </w:r>
-    </w:p>
-    <w:p>
-      <w:pPr>
-        <w:rPr>
-          <w:rFonts w:ascii="Calibri" w:hAnsi="Calibri"/>
-          <w:b/>
-          <w:bCs/>
-          <w:color w:val="B2A1C7"/>
-          <w:lang w:val="en-AU"/>
-        </w:rPr>
-      </w:pPr>
-      <w:r>
-        <w:rPr>
-          <w:rFonts w:ascii="Calibri" w:hAnsi="Calibri"/>
-          <w:b/>
-          <w:bCs/>
-          <w:color w:val="B2A1C7"/>
-          <w:lang w:val="en-AU"/>
-        </w:rPr>
-        <w:t>The Year 7 program is arranged to allow for a mix of individual class work and large group work.  Through our Team Time class, we address, and aim to build; resilience and emotional intelligence.  Students also complete the ‘Revved Up’ or ‘M Power’ programs.</w:t>
-      </w:r>
-    </w:p>
-    <w:p>
-      <w:pPr>
-        <w:jc w:val="both"/>
-        <w:rPr>
-          <w:rFonts w:ascii="Adobe Caslon Pro Bold" w:hAnsi="Adobe Caslon Pro Bold"/>
-          <w:b/>
-          <w:noProof/>
-          <w:sz w:val="24"/>
-          <w:szCs w:val="24"/>
-        </w:rPr>
-      </w:pPr>
-      <w:r>
-        <w:rPr>
-          <w:rFonts w:ascii="Adobe Caslon Pro Bold" w:hAnsi="Adobe Caslon Pro Bold"/>
-          <w:b/>
-          <w:noProof/>
-          <w:sz w:val="24"/>
-          <w:szCs w:val="24"/>
-        </w:rPr>
-        <w:drawing>
-          <wp:inline distT="0" distB="0" distL="0" distR="0">
-            <wp:extent cx="1753538" cy="1314450"/>
-            <wp:effectExtent l="19050" t="0" r="0" b="0"/>
-            <wp:docPr id="2" name="Picture 2" descr="C:\Documents and Settings\08480147\My Documents\My Pictures\SCHOOL\year 8 camp\IMG_0402.jpg"/>
-            <wp:cNvGraphicFramePr>
-              <a:graphicFrameLocks xmlns:a="http://schemas.openxmlformats.org/drawingml/2006/main" noChangeAspect="1"/>
-            </wp:cNvGraphicFramePr>
-            <a:graphic xmlns:a="http://schemas.openxmlformats.org/drawingml/2006/main">
-              <a:graphicData uri="http://schemas.openxmlformats.org/drawingml/2006/picture">
-                <pic:pic xmlns:pic="http://schemas.openxmlformats.org/drawingml/2006/picture">
-                  <pic:nvPicPr>
-                    <pic:cNvPr id="0" name="Picture 2" descr="C:\Documents and Settings\08480147\My Documents\My Pictures\SCHOOL\year 8 camp\IMG_0402.jpg"/>
-                    <pic:cNvPicPr>
-                      <a:picLocks noChangeAspect="1" noChangeArrowheads="1"/>
-                    </pic:cNvPicPr>
-                  </pic:nvPicPr>
-                  <pic:blipFill>
-                    <a:blip r:embed="rId5" cstate="print"/>
-                    <a:srcRect/>
-                    <a:stretch>
-                      <a:fillRect/>
-                    </a:stretch>
-                  </pic:blipFill>
-                  <pic:spPr bwMode="auto">
-                    <a:xfrm>
-                      <a:off x="0" y="0"/>
-                      <a:ext cx="1753538" cy="1314450"/>
-                    </a:xfrm>
-                    <a:prstGeom prst="rect">
-                      <a:avLst/>
-                    </a:prstGeom>
-                    <a:noFill/>
-                    <a:ln w="9525">
-                      <a:noFill/>
-                      <a:miter lim="800000"/>
-                      <a:headEnd/>
-                      <a:tailEnd/>
-                    </a:ln>
-                  </pic:spPr>
-                </pic:pic>
-              </a:graphicData>
-            </a:graphic>
-          </wp:inline>
-        </w:drawing>
-      </w:r>
-      <w:r>
-        <w:rPr>
-          <w:rFonts w:ascii="Adobe Caslon Pro Bold" w:hAnsi="Adobe Caslon Pro Bold"/>
-          <w:b/>
-          <w:noProof/>
-          <w:sz w:val="24"/>
-          <w:szCs w:val="24"/>
-        </w:rPr>
-        <w:t xml:space="preserve">                 </w:t>
-      </w:r>
-      <w:r>
-        <w:rPr>
-          <w:rFonts w:ascii="Adobe Caslon Pro Bold" w:hAnsi="Adobe Caslon Pro Bold"/>
-          <w:b/>
-          <w:noProof/>
-          <w:sz w:val="24"/>
-          <w:szCs w:val="24"/>
-        </w:rPr>
-        <w:drawing>
-          <wp:inline distT="0" distB="0" distL="0" distR="0">
-            <wp:extent cx="1304925" cy="1739900"/>
-            <wp:effectExtent l="19050" t="0" r="9525" b="0"/>
-            <wp:docPr id="3" name="Picture 3" descr="C:\Documents and Settings\08480147\My Documents\DAVE'S SCHOOL DOCUMENTS\year 8\For promotion reports\Age challenge\harley brendan.jpg"/>
-            <wp:cNvGraphicFramePr>
-              <a:graphicFrameLocks xmlns:a="http://schemas.openxmlformats.org/drawingml/2006/main" noChangeAspect="1"/>
-            </wp:cNvGraphicFramePr>
-            <a:graphic xmlns:a="http://schemas.openxmlformats.org/drawingml/2006/main">
-              <a:graphicData uri="http://schemas.openxmlformats.org/drawingml/2006/picture">
-                <pic:pic xmlns:pic="http://schemas.openxmlformats.org/drawingml/2006/picture">
-                  <pic:nvPicPr>
-                    <pic:cNvPr id="0" name="Picture 3" descr="C:\Documents and Settings\08480147\My Documents\DAVE'S SCHOOL DOCUMENTS\year 8\For promotion reports\Age challenge\harley brendan.jpg"/>
-                    <pic:cNvPicPr>
-                      <a:picLocks noChangeAspect="1" noChangeArrowheads="1"/>
-                    </pic:cNvPicPr>
-                  </pic:nvPicPr>
-                  <pic:blipFill>
-                    <a:blip r:embed="rId6" cstate="print"/>
-                    <a:srcRect/>
-                    <a:stretch>
-                      <a:fillRect/>
-                    </a:stretch>
-                  </pic:blipFill>
-                  <pic:spPr bwMode="auto">
-                    <a:xfrm>
-                      <a:off x="0" y="0"/>
-                      <a:ext cx="1304925" cy="1739900"/>
-                    </a:xfrm>
-                    <a:prstGeom prst="rect">
-                      <a:avLst/>
-                    </a:prstGeom>
-                    <a:noFill/>
-                    <a:ln w="9525">
-                      <a:noFill/>
-                      <a:miter lim="800000"/>
-                      <a:headEnd/>
-                      <a:tailEnd/>
-                    </a:ln>
-                  </pic:spPr>
-                </pic:pic>
-              </a:graphicData>
-            </a:graphic>
-          </wp:inline>
-        </w:drawing>
-      </w:r>
-      <w:r>
-        <w:rPr>
-          <w:rFonts w:ascii="Adobe Caslon Pro Bold" w:hAnsi="Adobe Caslon Pro Bold"/>
-          <w:b/>
-          <w:noProof/>
-          <w:sz w:val="24"/>
-          <w:szCs w:val="24"/>
-        </w:rPr>
-        <w:t xml:space="preserve">              </w:t>
-      </w:r>
-      <w:r>
-        <w:rPr>
-          <w:rFonts w:ascii="Adobe Caslon Pro Bold" w:hAnsi="Adobe Caslon Pro Bold"/>
-          <w:b/>
-          <w:noProof/>
-          <w:sz w:val="24"/>
-          <w:szCs w:val="24"/>
-        </w:rPr>
-        <w:drawing>
-          <wp:inline distT="0" distB="0" distL="0" distR="0">
-            <wp:extent cx="1842246" cy="1381125"/>
-            <wp:effectExtent l="19050" t="0" r="5604" b="0"/>
-            <wp:docPr id="4" name="Picture 1" descr="https://www.edumail.vic.gov.au/mail/shields.david.p/Inbox/Straightalk%20press%20release%20and%20photos.EML/1_multipart_xF8FF_3_IMG_2179.JPG/C58EA28C-18C0-4a97-9AF2-036E93DDAFB3/IMG_2179.JPG?attach=1"/>
-            <wp:cNvGraphicFramePr>
-              <a:graphicFrameLocks xmlns:a="http://schemas.openxmlformats.org/drawingml/2006/main" noChangeAspect="1"/>
-            </wp:cNvGraphicFramePr>
-            <a:graphic xmlns:a="http://schemas.openxmlformats.org/drawingml/2006/main">
-              <a:graphicData uri="http://schemas.openxmlformats.org/drawingml/2006/picture">
-                <pic:pic xmlns:pic="http://schemas.openxmlformats.org/drawingml/2006/picture">
-                  <pic:nvPicPr>
-                    <pic:cNvPr id="0" name="Picture 1" descr="https://www.edumail.vic.gov.au/mail/shields.david.p/Inbox/Straightalk%20press%20release%20and%20photos.EML/1_multipart_xF8FF_3_IMG_2179.JPG/C58EA28C-18C0-4a97-9AF2-036E93DDAFB3/IMG_2179.JPG?attach=1"/>
-                    <pic:cNvPicPr>
-                      <a:picLocks noChangeAspect="1" noChangeArrowheads="1"/>
-                    </pic:cNvPicPr>
-                  </pic:nvPicPr>
-                  <pic:blipFill>
-                    <a:blip r:embed="rId7" cstate="print"/>
-                    <a:srcRect/>
-                    <a:stretch>
-                      <a:fillRect/>
-                    </a:stretch>
-                  </pic:blipFill>
-                  <pic:spPr bwMode="auto">
-                    <a:xfrm>
-                      <a:off x="0" y="0"/>
-                      <a:ext cx="1850938" cy="1387641"/>
-                    </a:xfrm>
-                    <a:prstGeom prst="rect">
-                      <a:avLst/>
-                    </a:prstGeom>
-                    <a:noFill/>
-                    <a:ln w="9525">
-                      <a:noFill/>
-                      <a:miter lim="800000"/>
-                      <a:headEnd/>
-                      <a:tailEnd/>
-                    </a:ln>
-                  </pic:spPr>
-                </pic:pic>
-              </a:graphicData>
-            </a:graphic>
-          </wp:inline>
-        </w:drawing>
-      </w:r>
-    </w:p>
-    <w:p>
-      <w:pPr>
-        <w:jc w:val="both"/>
-        <w:rPr>
-          <w:rFonts w:ascii="Adobe Caslon Pro Bold" w:hAnsi="Adobe Caslon Pro Bold"/>
-          <w:b/>
-          <w:noProof/>
-          <w:sz w:val="24"/>
-          <w:szCs w:val="24"/>
-        </w:rPr>
-      </w:pPr>
-    </w:p>
-    <w:p>
-      <w:pPr>
-        <w:jc w:val="both"/>
-        <w:rPr>
-          <w:rFonts w:ascii="Adobe Caslon Pro Bold" w:hAnsi="Adobe Caslon Pro Bold"/>
-          <w:b/>
-          <w:noProof/>
-          <w:sz w:val="24"/>
-          <w:szCs w:val="24"/>
-        </w:rPr>
-      </w:pPr>
-      <w:r>
-        <w:rPr>
-          <w:rFonts w:ascii="Adobe Caslon Pro Bold" w:hAnsi="Adobe Caslon Pro Bold"/>
-          <w:b/>
-          <w:noProof/>
-          <w:sz w:val="24"/>
-          <w:szCs w:val="24"/>
-        </w:rPr>
-        <w:t xml:space="preserve">2010 </w:t>
-      </w:r>
-      <w:r>
-        <w:rPr>
-          <w:rFonts w:ascii="Adobe Caslon Pro Bold" w:hAnsi="Adobe Caslon Pro Bold"/>
-          <w:b/>
-          <w:noProof/>
-          <w:sz w:val="24"/>
-          <w:szCs w:val="24"/>
-        </w:rPr>
-        <w:t>ACTIVITIES</w:t>
-      </w:r>
-    </w:p>
-    <w:p>
-      <w:pPr>
-        <w:pStyle w:val="ListParagraph"/>
-        <w:numPr>
-          <w:ilvl w:val="0"/>
-          <w:numId w:val="2"/>
-        </w:numPr>
-        <w:spacing w:after="0" w:line="240" w:lineRule="auto"/>
-        <w:contextualSpacing w:val="0"/>
-        <w:rPr>
-          <w:rFonts w:ascii="Calibri" w:hAnsi="Calibri"/>
-          <w:b/>
-          <w:bCs/>
-          <w:color w:val="B2A1C7"/>
-          <w:lang w:val="en-AU"/>
-        </w:rPr>
-      </w:pPr>
-      <w:r>
-        <w:rPr>
-          <w:rFonts w:ascii="Calibri" w:hAnsi="Calibri"/>
-          <w:b/>
-          <w:bCs/>
-          <w:color w:val="B2A1C7"/>
-          <w:lang w:val="en-AU"/>
-        </w:rPr>
-        <w:t>3 NIGHT CAMP AT CAMP COOLAMATONG</w:t>
-      </w:r>
-    </w:p>
-    <w:p>
-      <w:pPr>
-        <w:pStyle w:val="ListParagraph"/>
-        <w:numPr>
-          <w:ilvl w:val="0"/>
-          <w:numId w:val="2"/>
-        </w:numPr>
-        <w:spacing w:after="0" w:line="240" w:lineRule="auto"/>
-        <w:contextualSpacing w:val="0"/>
-        <w:rPr>
-          <w:rFonts w:ascii="Calibri" w:hAnsi="Calibri"/>
-          <w:b/>
-          <w:bCs/>
-          <w:color w:val="B2A1C7"/>
-          <w:lang w:val="en-AU"/>
-        </w:rPr>
-      </w:pPr>
-      <w:r>
-        <w:rPr>
-          <w:rFonts w:ascii="Calibri" w:hAnsi="Calibri"/>
-          <w:b/>
-          <w:bCs/>
-          <w:color w:val="B2A1C7"/>
-          <w:lang w:val="en-AU"/>
-        </w:rPr>
-        <w:t>ACMI EXHIBITION EXCURSIONS</w:t>
-      </w:r>
-    </w:p>
-    <w:p>
-      <w:pPr>
-        <w:pStyle w:val="ListParagraph"/>
-        <w:numPr>
-          <w:ilvl w:val="0"/>
-          <w:numId w:val="2"/>
-        </w:numPr>
-        <w:spacing w:after="0" w:line="240" w:lineRule="auto"/>
-        <w:contextualSpacing w:val="0"/>
-        <w:rPr>
-          <w:rFonts w:ascii="Calibri" w:hAnsi="Calibri"/>
-          <w:b/>
-          <w:bCs/>
-          <w:color w:val="B2A1C7"/>
-          <w:lang w:val="en-AU"/>
-        </w:rPr>
-      </w:pPr>
-      <w:r>
-        <w:rPr>
-          <w:rFonts w:ascii="Calibri" w:hAnsi="Calibri"/>
-          <w:b/>
-          <w:bCs/>
-          <w:color w:val="B2A1C7"/>
-          <w:lang w:val="en-AU"/>
-        </w:rPr>
-        <w:t>GIRLS GROUPS</w:t>
-      </w:r>
-    </w:p>
-    <w:p>
-      <w:pPr>
-        <w:pStyle w:val="ListParagraph"/>
-        <w:numPr>
-          <w:ilvl w:val="0"/>
-          <w:numId w:val="2"/>
-        </w:numPr>
-        <w:spacing w:after="0" w:line="240" w:lineRule="auto"/>
-        <w:contextualSpacing w:val="0"/>
-        <w:rPr>
-          <w:rFonts w:ascii="Calibri" w:hAnsi="Calibri"/>
-          <w:b/>
-          <w:bCs/>
-          <w:color w:val="B2A1C7"/>
-          <w:lang w:val="en-AU"/>
-        </w:rPr>
-      </w:pPr>
-      <w:r>
-        <w:rPr>
-          <w:rFonts w:ascii="Calibri" w:hAnsi="Calibri"/>
-          <w:b/>
-          <w:bCs/>
-          <w:color w:val="B2A1C7"/>
-          <w:lang w:val="en-AU"/>
-        </w:rPr>
-        <w:t>DEEP SEA PRESENTATION</w:t>
-      </w:r>
-    </w:p>
-    <w:p>
-      <w:pPr>
-        <w:pStyle w:val="ListParagraph"/>
-        <w:numPr>
-          <w:ilvl w:val="0"/>
-          <w:numId w:val="2"/>
-        </w:numPr>
-        <w:spacing w:after="0" w:line="240" w:lineRule="auto"/>
-        <w:contextualSpacing w:val="0"/>
-        <w:rPr>
-          <w:rFonts w:ascii="Calibri" w:hAnsi="Calibri"/>
-          <w:b/>
-          <w:bCs/>
-          <w:color w:val="B2A1C7"/>
-          <w:lang w:val="en-AU"/>
-        </w:rPr>
-      </w:pPr>
-      <w:r>
-        <w:rPr>
-          <w:rFonts w:ascii="Calibri" w:hAnsi="Calibri"/>
-          <w:b/>
-          <w:bCs/>
-          <w:color w:val="B2A1C7"/>
-          <w:lang w:val="en-AU"/>
-        </w:rPr>
-        <w:t>CHINESE ROADSHOW</w:t>
-      </w:r>
-    </w:p>
-    <w:p>
-      <w:pPr>
-        <w:pStyle w:val="ListParagraph"/>
-        <w:numPr>
-          <w:ilvl w:val="0"/>
-          <w:numId w:val="2"/>
-        </w:numPr>
-        <w:spacing w:after="0" w:line="240" w:lineRule="auto"/>
-        <w:contextualSpacing w:val="0"/>
-        <w:rPr>
-          <w:rFonts w:ascii="Calibri" w:hAnsi="Calibri"/>
-          <w:b/>
-          <w:bCs/>
-          <w:color w:val="B2A1C7"/>
-          <w:lang w:val="en-AU"/>
-        </w:rPr>
-      </w:pPr>
-      <w:r>
-        <w:rPr>
-          <w:rFonts w:ascii="Calibri" w:hAnsi="Calibri"/>
-          <w:b/>
-          <w:bCs/>
-          <w:color w:val="B2A1C7"/>
-          <w:lang w:val="en-AU"/>
-        </w:rPr>
-        <w:t>CIRCUS CHALLENGE</w:t>
-      </w:r>
-    </w:p>
-    <w:p>
-      <w:pPr>
-        <w:pStyle w:val="ListParagraph"/>
-        <w:numPr>
-          <w:ilvl w:val="0"/>
-          <w:numId w:val="2"/>
-        </w:numPr>
-        <w:spacing w:after="0" w:line="240" w:lineRule="auto"/>
-        <w:contextualSpacing w:val="0"/>
-        <w:rPr>
-          <w:rFonts w:ascii="Calibri" w:hAnsi="Calibri"/>
-          <w:b/>
-          <w:bCs/>
-          <w:color w:val="B2A1C7"/>
-          <w:lang w:val="en-AU"/>
-        </w:rPr>
-      </w:pPr>
-      <w:r>
-        <w:rPr>
-          <w:rFonts w:ascii="Calibri" w:hAnsi="Calibri"/>
-          <w:b/>
-          <w:bCs/>
-          <w:color w:val="B2A1C7"/>
-          <w:lang w:val="en-AU"/>
-        </w:rPr>
-        <w:t>MATHS ROADSHOW</w:t>
-      </w:r>
-    </w:p>
-    <w:p>
-      <w:pPr>
-        <w:pStyle w:val="ListParagraph"/>
-        <w:numPr>
-          <w:ilvl w:val="0"/>
-          <w:numId w:val="2"/>
-        </w:numPr>
-        <w:spacing w:after="0" w:line="240" w:lineRule="auto"/>
-        <w:contextualSpacing w:val="0"/>
-        <w:rPr>
-          <w:rFonts w:ascii="Calibri" w:hAnsi="Calibri"/>
-          <w:b/>
-          <w:bCs/>
-          <w:color w:val="B2A1C7"/>
-          <w:lang w:val="en-AU"/>
-        </w:rPr>
-      </w:pPr>
-      <w:r>
-        <w:rPr>
-          <w:rFonts w:ascii="Calibri" w:hAnsi="Calibri"/>
-          <w:b/>
-          <w:bCs/>
-          <w:color w:val="B2A1C7"/>
-          <w:lang w:val="en-AU"/>
-        </w:rPr>
-        <w:t>FUN RUN</w:t>
-      </w:r>
-    </w:p>
-    <w:p>
-      <w:pPr>
-        <w:jc w:val="both"/>
-        <w:rPr>
-          <w:rFonts w:ascii="Adobe Caslon Pro Bold" w:hAnsi="Adobe Caslon Pro Bold"/>
-          <w:b/>
-          <w:sz w:val="24"/>
-          <w:szCs w:val="24"/>
-        </w:rPr>
-      </w:pPr>
     </w:p>
     <w:sectPr>
       <w:pgSz w:w="12240" w:h="15840"/>
@@ -802,15 +264,6 @@
   </w:num>
   <w:num w:numId="2">
     <w:abstractNumId w:val="0"/>
-    <w:lvlOverride w:ilvl="0"/>
-    <w:lvlOverride w:ilvl="1"/>
-    <w:lvlOverride w:ilvl="2"/>
-    <w:lvlOverride w:ilvl="3"/>
-    <w:lvlOverride w:ilvl="4"/>
-    <w:lvlOverride w:ilvl="5"/>
-    <w:lvlOverride w:ilvl="6"/>
-    <w:lvlOverride w:ilvl="7"/>
-    <w:lvlOverride w:ilvl="8"/>
   </w:num>
 </w:numbering>
 </file>

</xml_diff>